<commit_message>
Update cv with Dec2020 version
</commit_message>
<xml_diff>
--- a/src/assets/images/cv/MARTA PANCALDI - Resume_Dec20.docx
+++ b/src/assets/images/cv/MARTA PANCALDI - Resume_Dec20.docx
@@ -1,6 +1,6 @@
 
 <file path=word/document.xml><?xml version="1.0" encoding="utf-8"?>
-<w:document xmlns:wpc="http://schemas.microsoft.com/office/word/2010/wordprocessingCanvas" xmlns:cx="http://schemas.microsoft.com/office/drawing/2014/chartex" xmlns:cx1="http://schemas.microsoft.com/office/drawing/2015/9/8/chartex" xmlns:cx2="http://schemas.microsoft.com/office/drawing/2015/10/21/chartex" xmlns:cx3="http://schemas.microsoft.com/office/drawing/2016/5/9/chartex" xmlns:cx4="http://schemas.microsoft.com/office/drawing/2016/5/10/chartex" xmlns:cx5="http://schemas.microsoft.com/office/drawing/2016/5/11/chartex" xmlns:cx6="http://schemas.microsoft.com/office/drawing/2016/5/12/chartex" xmlns:cx7="http://schemas.microsoft.com/office/drawing/2016/5/13/chartex" xmlns:cx8="http://schemas.microsoft.com/office/drawing/2016/5/14/chartex" xmlns:mc="http://schemas.openxmlformats.org/markup-compatibility/2006" xmlns:aink="http://schemas.microsoft.com/office/drawing/2016/ink" xmlns:am3d="http://schemas.microsoft.com/office/drawing/2017/model3d" xmlns:o="urn:schemas-microsoft-com:office:office" xmlns:r="http://schemas.openxmlformats.org/officeDocument/2006/relationships" xmlns:m="http://schemas.openxmlformats.org/officeDocument/2006/math" xmlns:v="urn:schemas-microsoft-com:vml" xmlns:wp14="http://schemas.microsoft.com/office/word/2010/wordprocessingDrawing" xmlns:wp="http://schemas.openxmlformats.org/drawingml/2006/wordprocessingDrawing" xmlns:w10="urn:schemas-microsoft-com:office:word" xmlns:w="http://schemas.openxmlformats.org/wordprocessingml/2006/main" xmlns:w14="http://schemas.microsoft.com/office/word/2010/wordml" xmlns:w15="http://schemas.microsoft.com/office/word/2012/wordml" xmlns:w16cid="http://schemas.microsoft.com/office/word/2016/wordml/cid" xmlns:w16se="http://schemas.microsoft.com/office/word/2015/wordml/symex" xmlns:wpg="http://schemas.microsoft.com/office/word/2010/wordprocessingGroup" xmlns:wpi="http://schemas.microsoft.com/office/word/2010/wordprocessingInk" xmlns:wne="http://schemas.microsoft.com/office/word/2006/wordml" xmlns:wps="http://schemas.microsoft.com/office/word/2010/wordprocessingShape" mc:Ignorable="w14 w15 w16se w16cid wp14">
+<w:document xmlns:wpc="http://schemas.microsoft.com/office/word/2010/wordprocessingCanvas" xmlns:cx="http://schemas.microsoft.com/office/drawing/2014/chartex" xmlns:cx1="http://schemas.microsoft.com/office/drawing/2015/9/8/chartex" xmlns:cx2="http://schemas.microsoft.com/office/drawing/2015/10/21/chartex" xmlns:cx3="http://schemas.microsoft.com/office/drawing/2016/5/9/chartex" xmlns:cx4="http://schemas.microsoft.com/office/drawing/2016/5/10/chartex" xmlns:cx5="http://schemas.microsoft.com/office/drawing/2016/5/11/chartex" xmlns:cx6="http://schemas.microsoft.com/office/drawing/2016/5/12/chartex" xmlns:cx7="http://schemas.microsoft.com/office/drawing/2016/5/13/chartex" xmlns:cx8="http://schemas.microsoft.com/office/drawing/2016/5/14/chartex" xmlns:mc="http://schemas.openxmlformats.org/markup-compatibility/2006" xmlns:aink="http://schemas.microsoft.com/office/drawing/2016/ink" xmlns:am3d="http://schemas.microsoft.com/office/drawing/2017/model3d" xmlns:o="urn:schemas-microsoft-com:office:office" xmlns:r="http://schemas.openxmlformats.org/officeDocument/2006/relationships" xmlns:m="http://schemas.openxmlformats.org/officeDocument/2006/math" xmlns:v="urn:schemas-microsoft-com:vml" xmlns:wp14="http://schemas.microsoft.com/office/word/2010/wordprocessingDrawing" xmlns:wp="http://schemas.openxmlformats.org/drawingml/2006/wordprocessingDrawing" xmlns:w10="urn:schemas-microsoft-com:office:word" xmlns:w="http://schemas.openxmlformats.org/wordprocessingml/2006/main" xmlns:w14="http://schemas.microsoft.com/office/word/2010/wordml" xmlns:w15="http://schemas.microsoft.com/office/word/2012/wordml" xmlns:w16cex="http://schemas.microsoft.com/office/word/2018/wordml/cex" xmlns:w16cid="http://schemas.microsoft.com/office/word/2016/wordml/cid" xmlns:w16="http://schemas.microsoft.com/office/word/2018/wordml" xmlns:w16se="http://schemas.microsoft.com/office/word/2015/wordml/symex" xmlns:wpg="http://schemas.microsoft.com/office/word/2010/wordprocessingGroup" xmlns:wpi="http://schemas.microsoft.com/office/word/2010/wordprocessingInk" xmlns:wne="http://schemas.microsoft.com/office/word/2006/wordml" xmlns:wps="http://schemas.microsoft.com/office/word/2010/wordprocessingShape" mc:Ignorable="w14 w15 w16se w16cid w16 w16cex wp14">
   <w:body>
     <w:p>
       <w:pPr>
@@ -8,7 +8,6 @@
           <w:rFonts w:asciiTheme="majorHAnsi" w:hAnsiTheme="majorHAnsi" w:cstheme="majorHAnsi"/>
           <w:sz w:val="22"/>
           <w:szCs w:val="22"/>
-          <w:lang w:val="en-US"/>
         </w:rPr>
       </w:pPr>
     </w:p>
@@ -48,7 +47,6 @@
                 <w:color w:val="2F5496" w:themeColor="accent5" w:themeShade="BF"/>
                 <w:sz w:val="34"/>
                 <w:szCs w:val="34"/>
-                <w:lang w:val="en-US"/>
               </w:rPr>
             </w:pPr>
             <w:r>
@@ -58,7 +56,6 @@
                 <w:color w:val="2F5496" w:themeColor="accent5" w:themeShade="BF"/>
                 <w:sz w:val="34"/>
                 <w:szCs w:val="34"/>
-                <w:lang w:val="en-US"/>
               </w:rPr>
               <w:t>MARTA PANCALDI</w:t>
             </w:r>
@@ -69,7 +66,6 @@
                 <w:rFonts w:asciiTheme="majorHAnsi" w:hAnsiTheme="majorHAnsi" w:cstheme="majorHAnsi"/>
                 <w:sz w:val="22"/>
                 <w:szCs w:val="22"/>
-                <w:lang w:val="en-US"/>
               </w:rPr>
             </w:pPr>
             <w:r>
@@ -77,7 +73,6 @@
                 <w:rFonts w:asciiTheme="majorHAnsi" w:hAnsiTheme="majorHAnsi" w:cstheme="majorHAnsi"/>
                 <w:sz w:val="22"/>
                 <w:szCs w:val="22"/>
-                <w:lang w:val="en-US"/>
               </w:rPr>
               <w:t>Software Engineer</w:t>
             </w:r>
@@ -94,7 +89,6 @@
                 <w:noProof/>
                 <w:sz w:val="22"/>
                 <w:szCs w:val="22"/>
-                <w:lang w:val="en-US"/>
               </w:rPr>
             </w:pPr>
             <w:r>
@@ -103,7 +97,6 @@
                 <w:noProof/>
                 <w:sz w:val="22"/>
                 <w:szCs w:val="22"/>
-                <w:lang w:val="en-US"/>
               </w:rPr>
               <w:drawing>
                 <wp:inline distT="0" distB="0" distL="0" distR="0" wp14:anchorId="099C1727" wp14:editId="5834A7A5">
@@ -158,13 +151,11 @@
             <w:pPr>
               <w:rPr>
                 <w:rFonts w:asciiTheme="majorHAnsi" w:hAnsiTheme="majorHAnsi" w:cstheme="majorHAnsi"/>
-                <w:lang w:val="en-US"/>
-              </w:rPr>
-            </w:pPr>
-            <w:r>
-              <w:rPr>
-                <w:rFonts w:asciiTheme="majorHAnsi" w:hAnsiTheme="majorHAnsi" w:cstheme="majorHAnsi"/>
-                <w:lang w:val="en-US"/>
+              </w:rPr>
+            </w:pPr>
+            <w:r>
+              <w:rPr>
+                <w:rFonts w:asciiTheme="majorHAnsi" w:hAnsiTheme="majorHAnsi" w:cstheme="majorHAnsi"/>
               </w:rPr>
               <w:t>mpancaldi@outlook.com</w:t>
             </w:r>
@@ -173,13 +164,11 @@
             <w:pPr>
               <w:rPr>
                 <w:rFonts w:asciiTheme="majorHAnsi" w:hAnsiTheme="majorHAnsi" w:cstheme="majorHAnsi"/>
-                <w:lang w:val="en-US"/>
-              </w:rPr>
-            </w:pPr>
-            <w:r>
-              <w:rPr>
-                <w:rFonts w:asciiTheme="majorHAnsi" w:hAnsiTheme="majorHAnsi" w:cstheme="majorHAnsi"/>
-                <w:lang w:val="en-US"/>
+              </w:rPr>
+            </w:pPr>
+            <w:r>
+              <w:rPr>
+                <w:rFonts w:asciiTheme="majorHAnsi" w:hAnsiTheme="majorHAnsi" w:cstheme="majorHAnsi"/>
               </w:rPr>
               <w:t>Manchester</w:t>
             </w:r>
@@ -203,7 +192,6 @@
                 <w:color w:val="2F5496" w:themeColor="accent5" w:themeShade="BF"/>
                 <w:sz w:val="32"/>
                 <w:szCs w:val="32"/>
-                <w:lang w:val="en-US"/>
               </w:rPr>
             </w:pPr>
           </w:p>
@@ -219,7 +207,6 @@
                 <w:noProof/>
                 <w:sz w:val="22"/>
                 <w:szCs w:val="22"/>
-                <w:lang w:val="en-US"/>
               </w:rPr>
             </w:pPr>
             <w:r>
@@ -228,7 +215,6 @@
                 <w:noProof/>
                 <w:sz w:val="22"/>
                 <w:szCs w:val="22"/>
-                <w:lang w:val="en-US"/>
               </w:rPr>
               <w:drawing>
                 <wp:inline distT="0" distB="0" distL="0" distR="0" wp14:anchorId="3D4412AD" wp14:editId="27012D56">
@@ -286,7 +272,6 @@
                 <w:noProof/>
                 <w:sz w:val="22"/>
                 <w:szCs w:val="22"/>
-                <w:lang w:val="en-US"/>
               </w:rPr>
             </w:pPr>
           </w:p>
@@ -299,7 +284,6 @@
           <w:rFonts w:asciiTheme="majorHAnsi" w:hAnsiTheme="majorHAnsi" w:cstheme="majorHAnsi"/>
           <w:sz w:val="10"/>
           <w:szCs w:val="10"/>
-          <w:lang w:val="en-US"/>
         </w:rPr>
       </w:pPr>
     </w:p>
@@ -310,7 +294,6 @@
           <w:rFonts w:asciiTheme="majorHAnsi" w:hAnsiTheme="majorHAnsi" w:cstheme="majorHAnsi"/>
           <w:sz w:val="10"/>
           <w:szCs w:val="10"/>
-          <w:lang w:val="en-US"/>
         </w:rPr>
       </w:pPr>
       <w:r>
@@ -319,7 +302,6 @@
           <w:noProof/>
           <w:sz w:val="10"/>
           <w:szCs w:val="10"/>
-          <w:lang w:val="en-US"/>
         </w:rPr>
         <mc:AlternateContent>
           <mc:Choice Requires="wps">
@@ -418,24 +400,22 @@
                 <w:rFonts w:asciiTheme="majorHAnsi" w:hAnsiTheme="majorHAnsi" w:cstheme="majorHAnsi"/>
                 <w:sz w:val="8"/>
                 <w:szCs w:val="8"/>
-                <w:lang w:val="en-US"/>
-              </w:rPr>
-            </w:pPr>
-          </w:p>
-          <w:p>
-            <w:pPr>
-              <w:rPr>
-                <w:rFonts w:asciiTheme="majorHAnsi" w:hAnsiTheme="majorHAnsi" w:cstheme="majorHAnsi"/>
-                <w:sz w:val="18"/>
-                <w:szCs w:val="18"/>
-              </w:rPr>
-            </w:pPr>
-            <w:r>
-              <w:rPr>
-                <w:rFonts w:asciiTheme="majorHAnsi" w:hAnsiTheme="majorHAnsi" w:cstheme="majorHAnsi"/>
-                <w:sz w:val="18"/>
-                <w:szCs w:val="18"/>
-                <w:lang w:val="en-US"/>
+              </w:rPr>
+            </w:pPr>
+          </w:p>
+          <w:p>
+            <w:pPr>
+              <w:rPr>
+                <w:rFonts w:asciiTheme="majorHAnsi" w:hAnsiTheme="majorHAnsi" w:cstheme="majorHAnsi"/>
+                <w:sz w:val="18"/>
+                <w:szCs w:val="18"/>
+              </w:rPr>
+            </w:pPr>
+            <w:r>
+              <w:rPr>
+                <w:rFonts w:asciiTheme="majorHAnsi" w:hAnsiTheme="majorHAnsi" w:cstheme="majorHAnsi"/>
+                <w:sz w:val="18"/>
+                <w:szCs w:val="18"/>
               </w:rPr>
               <w:t>S</w:t>
             </w:r>
@@ -444,17 +424,8 @@
                 <w:rFonts w:asciiTheme="majorHAnsi" w:hAnsiTheme="majorHAnsi" w:cstheme="majorHAnsi"/>
                 <w:sz w:val="18"/>
                 <w:szCs w:val="18"/>
-                <w:lang w:val="en-US"/>
-              </w:rPr>
-              <w:t xml:space="preserve">oftware engineer who loves writing code for work and for fun; eager to learn and strongly passionate about the IT world, always looking for opportunities to enhance my technical skills. </w:t>
-            </w:r>
-            <w:r>
-              <w:rPr>
-                <w:rFonts w:asciiTheme="majorHAnsi" w:hAnsiTheme="majorHAnsi" w:cstheme="majorHAnsi"/>
-                <w:sz w:val="18"/>
-                <w:szCs w:val="18"/>
-              </w:rPr>
-              <w:t>Fiction writer, oboist and travel photographer in my free time.</w:t>
+              </w:rPr>
+              <w:t>oftware engineer who loves writing code for work and for fun; eager to learn and strongly passionate about the IT world, always looking for opportunities to enhance my technical skills. Fiction writer, oboist and travel photographer in my free time.</w:t>
             </w:r>
           </w:p>
           <w:p>
@@ -475,17 +446,14 @@
           <w:rFonts w:asciiTheme="majorHAnsi" w:hAnsiTheme="majorHAnsi" w:cstheme="majorHAnsi"/>
           <w:sz w:val="16"/>
           <w:szCs w:val="16"/>
-          <w:lang w:val="en-US"/>
         </w:rPr>
       </w:pPr>
-      <w:bookmarkStart w:id="0" w:name="_GoBack"/>
       <w:r>
         <w:rPr>
           <w:rFonts w:asciiTheme="majorHAnsi" w:hAnsiTheme="majorHAnsi" w:cstheme="majorHAnsi"/>
           <w:noProof/>
           <w:sz w:val="10"/>
           <w:szCs w:val="10"/>
-          <w:lang w:val="en-US"/>
         </w:rPr>
         <mc:AlternateContent>
           <mc:Choice Requires="wps">
@@ -563,14 +531,12 @@
           </mc:Fallback>
         </mc:AlternateContent>
       </w:r>
-      <w:bookmarkEnd w:id="0"/>
       <w:r>
         <w:rPr>
           <w:rFonts w:asciiTheme="majorHAnsi" w:hAnsiTheme="majorHAnsi" w:cstheme="majorHAnsi"/>
           <w:noProof/>
           <w:sz w:val="10"/>
           <w:szCs w:val="10"/>
-          <w:lang w:val="en-US"/>
         </w:rPr>
         <mc:AlternateContent>
           <mc:Choice Requires="wps">
@@ -678,7 +644,6 @@
                 <w:rFonts w:asciiTheme="majorHAnsi" w:hAnsiTheme="majorHAnsi" w:cstheme="majorHAnsi"/>
                 <w:color w:val="0B5394"/>
                 <w:u w:val="single"/>
-                <w:lang w:val="en-US"/>
               </w:rPr>
             </w:pPr>
             <w:r>
@@ -687,7 +652,6 @@
                 <w:b/>
                 <w:color w:val="2F5496" w:themeColor="accent5" w:themeShade="BF"/>
                 <w:u w:val="single"/>
-                <w:lang w:val="en-US"/>
               </w:rPr>
               <w:t>WORK EXPERIENCE</w:t>
             </w:r>
@@ -700,7 +664,6 @@
                 <w:b/>
                 <w:sz w:val="10"/>
                 <w:szCs w:val="10"/>
-                <w:lang w:val="en-US"/>
               </w:rPr>
             </w:pPr>
           </w:p>
@@ -711,7 +674,6 @@
                 <w:color w:val="3B3838" w:themeColor="background2" w:themeShade="40"/>
                 <w:sz w:val="18"/>
                 <w:szCs w:val="18"/>
-                <w:lang w:val="en-US"/>
               </w:rPr>
             </w:pPr>
             <w:r>
@@ -720,9 +682,8 @@
                 <w:b/>
                 <w:sz w:val="18"/>
                 <w:szCs w:val="18"/>
-                <w:lang w:val="en-US"/>
-              </w:rPr>
-              <w:t>BJSS Ltd.,</w:t>
+              </w:rPr>
+              <w:t>BJSS Ltd., Manchester</w:t>
             </w:r>
             <w:r>
               <w:rPr>
@@ -730,17 +691,7 @@
                 <w:b/>
                 <w:sz w:val="18"/>
                 <w:szCs w:val="18"/>
-                <w:lang w:val="en-US"/>
-              </w:rPr>
-              <w:t xml:space="preserve"> Manchester</w:t>
-            </w:r>
-            <w:r>
-              <w:rPr>
-                <w:rFonts w:asciiTheme="majorHAnsi" w:hAnsiTheme="majorHAnsi" w:cstheme="majorHAnsi"/>
-                <w:b/>
-                <w:sz w:val="18"/>
-                <w:szCs w:val="18"/>
-                <w:lang w:val="en-US" w:eastAsia="en-GB"/>
+                <w:lang w:eastAsia="en-GB"/>
               </w:rPr>
               <w:t xml:space="preserve"> </w:t>
             </w:r>
@@ -749,7 +700,6 @@
                 <w:rFonts w:asciiTheme="majorHAnsi" w:hAnsiTheme="majorHAnsi" w:cstheme="majorHAnsi"/>
                 <w:sz w:val="18"/>
                 <w:szCs w:val="18"/>
-                <w:lang w:val="en-US"/>
               </w:rPr>
               <w:t>–</w:t>
             </w:r>
@@ -759,7 +709,6 @@
                 <w:i/>
                 <w:sz w:val="18"/>
                 <w:szCs w:val="18"/>
-                <w:lang w:val="en-US"/>
               </w:rPr>
               <w:t xml:space="preserve"> </w:t>
             </w:r>
@@ -768,7 +717,6 @@
                 <w:rFonts w:asciiTheme="majorHAnsi" w:hAnsiTheme="majorHAnsi" w:cstheme="majorHAnsi"/>
                 <w:sz w:val="18"/>
                 <w:szCs w:val="18"/>
-                <w:lang w:val="en-US"/>
               </w:rPr>
               <w:t>S</w:t>
             </w:r>
@@ -779,7 +727,6 @@
                 <w:iCs/>
                 <w:sz w:val="18"/>
                 <w:szCs w:val="18"/>
-                <w:lang w:val="en-US"/>
               </w:rPr>
               <w:t>oftware Engineer</w:t>
             </w:r>
@@ -788,25 +735,14 @@
                 <w:rFonts w:asciiTheme="majorHAnsi" w:hAnsiTheme="majorHAnsi" w:cstheme="majorHAnsi"/>
                 <w:sz w:val="18"/>
                 <w:szCs w:val="18"/>
-                <w:lang w:val="en-US"/>
-              </w:rPr>
-              <w:t xml:space="preserve">        </w:t>
-            </w:r>
-            <w:r>
-              <w:rPr>
-                <w:rFonts w:asciiTheme="majorHAnsi" w:hAnsiTheme="majorHAnsi" w:cstheme="majorHAnsi"/>
-                <w:sz w:val="18"/>
-                <w:szCs w:val="18"/>
-                <w:lang w:val="en-US"/>
-              </w:rPr>
-              <w:t xml:space="preserve">   </w:t>
-            </w:r>
-            <w:r>
-              <w:rPr>
-                <w:rFonts w:asciiTheme="majorHAnsi" w:hAnsiTheme="majorHAnsi" w:cstheme="majorHAnsi"/>
-                <w:sz w:val="18"/>
-                <w:szCs w:val="18"/>
-                <w:lang w:val="en-US"/>
+              </w:rPr>
+              <w:t xml:space="preserve">           </w:t>
+            </w:r>
+            <w:r>
+              <w:rPr>
+                <w:rFonts w:asciiTheme="majorHAnsi" w:hAnsiTheme="majorHAnsi" w:cstheme="majorHAnsi"/>
+                <w:sz w:val="18"/>
+                <w:szCs w:val="18"/>
               </w:rPr>
               <w:tab/>
             </w:r>
@@ -815,7 +751,6 @@
                 <w:rFonts w:asciiTheme="majorHAnsi" w:hAnsiTheme="majorHAnsi" w:cstheme="majorHAnsi"/>
                 <w:sz w:val="18"/>
                 <w:szCs w:val="18"/>
-                <w:lang w:val="en-US"/>
               </w:rPr>
               <w:tab/>
               <w:t xml:space="preserve">                                                    </w:t>
@@ -826,49 +761,8 @@
                 <w:color w:val="3B3838" w:themeColor="background2" w:themeShade="40"/>
                 <w:sz w:val="18"/>
                 <w:szCs w:val="18"/>
-                <w:lang w:val="en-US"/>
-              </w:rPr>
-              <w:t>2020</w:t>
-            </w:r>
-            <w:r>
-              <w:rPr>
-                <w:rFonts w:asciiTheme="majorHAnsi" w:hAnsiTheme="majorHAnsi" w:cstheme="majorHAnsi"/>
-                <w:color w:val="3B3838" w:themeColor="background2" w:themeShade="40"/>
-                <w:sz w:val="18"/>
-                <w:szCs w:val="18"/>
-                <w:lang w:val="en-US"/>
-              </w:rPr>
-              <w:t xml:space="preserve"> </w:t>
-            </w:r>
-            <w:r>
-              <w:rPr>
-                <w:rFonts w:asciiTheme="majorHAnsi" w:hAnsiTheme="majorHAnsi" w:cstheme="majorHAnsi"/>
-                <w:color w:val="3B3838" w:themeColor="background2" w:themeShade="40"/>
-                <w:sz w:val="18"/>
-                <w:szCs w:val="18"/>
-                <w:lang w:val="en-US"/>
-              </w:rPr>
-              <w:t>–</w:t>
-            </w:r>
-            <w:r>
-              <w:rPr>
-                <w:rFonts w:asciiTheme="majorHAnsi" w:hAnsiTheme="majorHAnsi" w:cstheme="majorHAnsi"/>
-                <w:color w:val="3B3838" w:themeColor="background2" w:themeShade="40"/>
-                <w:sz w:val="18"/>
-                <w:szCs w:val="18"/>
-                <w:lang w:val="en-US"/>
-              </w:rPr>
-              <w:t xml:space="preserve"> </w:t>
-            </w:r>
-            <w:r>
-              <w:rPr>
-                <w:rFonts w:asciiTheme="majorHAnsi" w:hAnsiTheme="majorHAnsi" w:cstheme="majorHAnsi"/>
-                <w:color w:val="3B3838" w:themeColor="background2" w:themeShade="40"/>
-                <w:sz w:val="18"/>
-                <w:szCs w:val="18"/>
-                <w:lang w:val="en-US"/>
-              </w:rPr>
-              <w:t xml:space="preserve">present </w:t>
+              </w:rPr>
+              <w:t xml:space="preserve">2020 – present </w:t>
             </w:r>
           </w:p>
           <w:p>
@@ -886,31 +780,7 @@
                 <w:sz w:val="17"/>
                 <w:szCs w:val="17"/>
               </w:rPr>
-              <w:t xml:space="preserve">Technology consultancy company. All the work is </w:t>
-            </w:r>
-            <w:r>
-              <w:rPr>
-                <w:rFonts w:asciiTheme="majorHAnsi" w:hAnsiTheme="majorHAnsi" w:cstheme="majorHAnsi"/>
-                <w:sz w:val="17"/>
-                <w:szCs w:val="17"/>
-              </w:rPr>
-              <w:t>done remotely and based on stand-alone projects</w:t>
-            </w:r>
-            <w:r>
-              <w:rPr>
-                <w:rFonts w:asciiTheme="majorHAnsi" w:hAnsiTheme="majorHAnsi" w:cstheme="majorHAnsi"/>
-                <w:sz w:val="17"/>
-                <w:szCs w:val="17"/>
-              </w:rPr>
-              <w:t>, providing opportunities to work with several clients and various programming languages and stacks</w:t>
-            </w:r>
-            <w:r>
-              <w:rPr>
-                <w:rFonts w:asciiTheme="majorHAnsi" w:hAnsiTheme="majorHAnsi" w:cstheme="majorHAnsi"/>
-                <w:sz w:val="17"/>
-                <w:szCs w:val="17"/>
-              </w:rPr>
-              <w:t>.</w:t>
+              <w:t>Technology consultancy company. All the work is done remotely and based on stand-alone projects, providing opportunities to work with several clients and various programming languages and stacks.</w:t>
             </w:r>
           </w:p>
           <w:p>
@@ -1508,7 +1378,6 @@
                 <w:color w:val="3B3838" w:themeColor="background2" w:themeShade="40"/>
                 <w:sz w:val="18"/>
                 <w:szCs w:val="18"/>
-                <w:lang w:val="en-US"/>
               </w:rPr>
             </w:pPr>
             <w:r>
@@ -1517,7 +1386,6 @@
                 <w:b/>
                 <w:sz w:val="18"/>
                 <w:szCs w:val="18"/>
-                <w:lang w:val="en-US"/>
               </w:rPr>
               <w:t>Booking.com Transport</w:t>
             </w:r>
@@ -1527,7 +1395,6 @@
                 <w:b/>
                 <w:sz w:val="18"/>
                 <w:szCs w:val="18"/>
-                <w:lang w:val="en-US"/>
               </w:rPr>
               <w:t>,</w:t>
             </w:r>
@@ -1537,7 +1404,6 @@
                 <w:b/>
                 <w:sz w:val="18"/>
                 <w:szCs w:val="18"/>
-                <w:lang w:val="en-US"/>
               </w:rPr>
               <w:t xml:space="preserve"> Manchester</w:t>
             </w:r>
@@ -1547,7 +1413,7 @@
                 <w:b/>
                 <w:sz w:val="18"/>
                 <w:szCs w:val="18"/>
-                <w:lang w:val="en-US" w:eastAsia="en-GB"/>
+                <w:lang w:eastAsia="en-GB"/>
               </w:rPr>
               <w:t xml:space="preserve"> </w:t>
             </w:r>
@@ -1556,7 +1422,6 @@
                 <w:rFonts w:asciiTheme="majorHAnsi" w:hAnsiTheme="majorHAnsi" w:cstheme="majorHAnsi"/>
                 <w:sz w:val="18"/>
                 <w:szCs w:val="18"/>
-                <w:lang w:val="en-US"/>
               </w:rPr>
               <w:t xml:space="preserve">– </w:t>
             </w:r>
@@ -1566,7 +1431,6 @@
                 <w:i/>
                 <w:sz w:val="18"/>
                 <w:szCs w:val="18"/>
-                <w:lang w:val="en-US"/>
               </w:rPr>
               <w:t>Graduate</w:t>
             </w:r>
@@ -1575,7 +1439,6 @@
                 <w:rFonts w:asciiTheme="majorHAnsi" w:hAnsiTheme="majorHAnsi" w:cstheme="majorHAnsi"/>
                 <w:sz w:val="18"/>
                 <w:szCs w:val="18"/>
-                <w:lang w:val="en-US"/>
               </w:rPr>
               <w:t xml:space="preserve"> S</w:t>
             </w:r>
@@ -1586,7 +1449,6 @@
                 <w:iCs/>
                 <w:sz w:val="18"/>
                 <w:szCs w:val="18"/>
-                <w:lang w:val="en-US"/>
               </w:rPr>
               <w:t>oftware Engineer</w:t>
             </w:r>
@@ -1595,7 +1457,6 @@
                 <w:rFonts w:asciiTheme="majorHAnsi" w:hAnsiTheme="majorHAnsi" w:cstheme="majorHAnsi"/>
                 <w:sz w:val="18"/>
                 <w:szCs w:val="18"/>
-                <w:lang w:val="en-US"/>
               </w:rPr>
               <w:t xml:space="preserve">        </w:t>
             </w:r>
@@ -1604,7 +1465,6 @@
                 <w:rFonts w:asciiTheme="majorHAnsi" w:hAnsiTheme="majorHAnsi" w:cstheme="majorHAnsi"/>
                 <w:sz w:val="18"/>
                 <w:szCs w:val="18"/>
-                <w:lang w:val="en-US"/>
               </w:rPr>
               <w:t xml:space="preserve"> </w:t>
             </w:r>
@@ -1613,7 +1473,6 @@
                 <w:rFonts w:asciiTheme="majorHAnsi" w:hAnsiTheme="majorHAnsi" w:cstheme="majorHAnsi"/>
                 <w:sz w:val="18"/>
                 <w:szCs w:val="18"/>
-                <w:lang w:val="en-US"/>
               </w:rPr>
               <w:t xml:space="preserve">  </w:t>
             </w:r>
@@ -1622,7 +1481,6 @@
                 <w:rFonts w:asciiTheme="majorHAnsi" w:hAnsiTheme="majorHAnsi" w:cstheme="majorHAnsi"/>
                 <w:sz w:val="18"/>
                 <w:szCs w:val="18"/>
-                <w:lang w:val="en-US"/>
               </w:rPr>
               <w:tab/>
             </w:r>
@@ -1631,7 +1489,6 @@
                 <w:rFonts w:asciiTheme="majorHAnsi" w:hAnsiTheme="majorHAnsi" w:cstheme="majorHAnsi"/>
                 <w:sz w:val="18"/>
                 <w:szCs w:val="18"/>
-                <w:lang w:val="en-US"/>
               </w:rPr>
               <w:tab/>
             </w:r>
@@ -1640,7 +1497,6 @@
                 <w:rFonts w:asciiTheme="majorHAnsi" w:hAnsiTheme="majorHAnsi" w:cstheme="majorHAnsi"/>
                 <w:sz w:val="18"/>
                 <w:szCs w:val="18"/>
-                <w:lang w:val="en-US"/>
               </w:rPr>
               <w:t xml:space="preserve">   </w:t>
             </w:r>
@@ -1650,7 +1506,6 @@
                 <w:color w:val="3B3838" w:themeColor="background2" w:themeShade="40"/>
                 <w:sz w:val="18"/>
                 <w:szCs w:val="18"/>
-                <w:lang w:val="en-US"/>
               </w:rPr>
               <w:t xml:space="preserve">2018 </w:t>
             </w:r>
@@ -1660,7 +1515,6 @@
                 <w:color w:val="3B3838" w:themeColor="background2" w:themeShade="40"/>
                 <w:sz w:val="18"/>
                 <w:szCs w:val="18"/>
-                <w:lang w:val="en-US"/>
               </w:rPr>
               <w:t>–</w:t>
             </w:r>
@@ -1670,7 +1524,6 @@
                 <w:color w:val="3B3838" w:themeColor="background2" w:themeShade="40"/>
                 <w:sz w:val="18"/>
                 <w:szCs w:val="18"/>
-                <w:lang w:val="en-US"/>
               </w:rPr>
               <w:t xml:space="preserve"> </w:t>
             </w:r>
@@ -1680,7 +1533,6 @@
                 <w:color w:val="3B3838" w:themeColor="background2" w:themeShade="40"/>
                 <w:sz w:val="18"/>
                 <w:szCs w:val="18"/>
-                <w:lang w:val="en-US"/>
               </w:rPr>
               <w:t xml:space="preserve">2020 </w:t>
             </w:r>
@@ -1691,7 +1543,6 @@
                 <w:rFonts w:asciiTheme="majorHAnsi" w:hAnsiTheme="majorHAnsi" w:cstheme="majorHAnsi"/>
                 <w:sz w:val="6"/>
                 <w:szCs w:val="6"/>
-                <w:lang w:val="en-US"/>
               </w:rPr>
             </w:pPr>
           </w:p>
@@ -1832,25 +1683,7 @@
                 <w:sz w:val="17"/>
                 <w:szCs w:val="17"/>
               </w:rPr>
-              <w:t xml:space="preserve"> to allocate taxi reservations based on </w:t>
-            </w:r>
-            <w:proofErr w:type="gramStart"/>
-            <w:r>
-              <w:rPr>
-                <w:rFonts w:asciiTheme="majorHAnsi" w:hAnsiTheme="majorHAnsi" w:cstheme="majorHAnsi"/>
-                <w:sz w:val="17"/>
-                <w:szCs w:val="17"/>
-              </w:rPr>
-              <w:t>suppliers</w:t>
-            </w:r>
-            <w:proofErr w:type="gramEnd"/>
-            <w:r>
-              <w:rPr>
-                <w:rFonts w:asciiTheme="majorHAnsi" w:hAnsiTheme="majorHAnsi" w:cstheme="majorHAnsi"/>
-                <w:sz w:val="17"/>
-                <w:szCs w:val="17"/>
-              </w:rPr>
-              <w:t xml:space="preserve"> availability.</w:t>
+              <w:t xml:space="preserve"> to allocate taxi reservations based on suppliers availability.</w:t>
             </w:r>
             <w:r>
               <w:rPr>
@@ -3704,23 +3537,35 @@
                 <w:sz w:val="18"/>
                 <w:szCs w:val="18"/>
               </w:rPr>
-              <w:t>Free University of Bozen-Bolzano</w:t>
-            </w:r>
-            <w:r>
-              <w:rPr>
-                <w:rFonts w:asciiTheme="majorHAnsi" w:hAnsiTheme="majorHAnsi" w:cstheme="majorHAnsi"/>
-                <w:sz w:val="18"/>
-                <w:szCs w:val="18"/>
-              </w:rPr>
-              <w:t xml:space="preserve"> –</w:t>
-            </w:r>
-            <w:r>
-              <w:rPr>
-                <w:rFonts w:asciiTheme="majorHAnsi" w:hAnsiTheme="majorHAnsi" w:cstheme="majorHAnsi"/>
-                <w:sz w:val="18"/>
-                <w:szCs w:val="18"/>
-              </w:rPr>
-              <w:t xml:space="preserve"> </w:t>
+              <w:t xml:space="preserve">Free University of </w:t>
+            </w:r>
+            <w:proofErr w:type="spellStart"/>
+            <w:r>
+              <w:rPr>
+                <w:rFonts w:asciiTheme="majorHAnsi" w:hAnsiTheme="majorHAnsi" w:cstheme="majorHAnsi"/>
+                <w:b/>
+                <w:sz w:val="18"/>
+                <w:szCs w:val="18"/>
+              </w:rPr>
+              <w:t>Bozen</w:t>
+            </w:r>
+            <w:proofErr w:type="spellEnd"/>
+            <w:r>
+              <w:rPr>
+                <w:rFonts w:asciiTheme="majorHAnsi" w:hAnsiTheme="majorHAnsi" w:cstheme="majorHAnsi"/>
+                <w:b/>
+                <w:sz w:val="18"/>
+                <w:szCs w:val="18"/>
+              </w:rPr>
+              <w:t>-Bolzano</w:t>
+            </w:r>
+            <w:r>
+              <w:rPr>
+                <w:rFonts w:asciiTheme="majorHAnsi" w:hAnsiTheme="majorHAnsi" w:cstheme="majorHAnsi"/>
+                <w:sz w:val="18"/>
+                <w:szCs w:val="18"/>
+              </w:rPr>
+              <w:t xml:space="preserve"> – </w:t>
             </w:r>
             <w:r>
               <w:rPr>
@@ -4310,15 +4155,7 @@
                 <w:sz w:val="18"/>
                 <w:szCs w:val="18"/>
               </w:rPr>
-              <w:t xml:space="preserve"> –</w:t>
-            </w:r>
-            <w:r>
-              <w:rPr>
-                <w:rFonts w:asciiTheme="majorHAnsi" w:hAnsiTheme="majorHAnsi" w:cstheme="majorHAnsi"/>
-                <w:sz w:val="18"/>
-                <w:szCs w:val="18"/>
-              </w:rPr>
-              <w:t xml:space="preserve"> </w:t>
+              <w:t xml:space="preserve"> – </w:t>
             </w:r>
             <w:r>
               <w:rPr>
@@ -4375,47 +4212,7 @@
                 <w:sz w:val="18"/>
                 <w:szCs w:val="18"/>
               </w:rPr>
-              <w:t>201</w:t>
-            </w:r>
-            <w:r>
-              <w:rPr>
-                <w:rFonts w:asciiTheme="majorHAnsi" w:hAnsiTheme="majorHAnsi" w:cstheme="majorHAnsi"/>
-                <w:sz w:val="18"/>
-                <w:szCs w:val="18"/>
-              </w:rPr>
-              <w:t>6</w:t>
-            </w:r>
-            <w:r>
-              <w:rPr>
-                <w:rFonts w:asciiTheme="majorHAnsi" w:hAnsiTheme="majorHAnsi" w:cstheme="majorHAnsi"/>
-                <w:sz w:val="18"/>
-                <w:szCs w:val="18"/>
-              </w:rPr>
-              <w:t xml:space="preserve"> </w:t>
-            </w:r>
-            <w:r>
-              <w:rPr>
-                <w:rFonts w:asciiTheme="majorHAnsi" w:hAnsiTheme="majorHAnsi" w:cstheme="majorHAnsi"/>
-                <w:sz w:val="18"/>
-                <w:szCs w:val="18"/>
-              </w:rPr>
-              <w:t>–</w:t>
-            </w:r>
-            <w:r>
-              <w:rPr>
-                <w:rFonts w:asciiTheme="majorHAnsi" w:hAnsiTheme="majorHAnsi" w:cstheme="majorHAnsi"/>
-                <w:sz w:val="18"/>
-                <w:szCs w:val="18"/>
-              </w:rPr>
-              <w:t xml:space="preserve"> 201</w:t>
-            </w:r>
-            <w:r>
-              <w:rPr>
-                <w:rFonts w:asciiTheme="majorHAnsi" w:hAnsiTheme="majorHAnsi" w:cstheme="majorHAnsi"/>
-                <w:sz w:val="18"/>
-                <w:szCs w:val="18"/>
-              </w:rPr>
-              <w:t>7</w:t>
+              <w:t>2016 – 2017</w:t>
             </w:r>
           </w:p>
           <w:p>
@@ -5680,7 +5477,6 @@
                 <w:sz w:val="10"/>
                 <w:szCs w:val="10"/>
                 <w:u w:val="single"/>
-                <w:lang w:val="en-US"/>
               </w:rPr>
             </w:pPr>
           </w:p>
@@ -5693,7 +5489,6 @@
                 <w:sz w:val="10"/>
                 <w:szCs w:val="10"/>
                 <w:u w:val="single"/>
-                <w:lang w:val="en-US"/>
               </w:rPr>
             </w:pPr>
           </w:p>
@@ -5705,7 +5500,6 @@
                 <w:b/>
                 <w:color w:val="2F5496" w:themeColor="accent5" w:themeShade="BF"/>
                 <w:u w:val="single"/>
-                <w:lang w:val="en-US"/>
               </w:rPr>
             </w:pPr>
             <w:r>
@@ -5714,7 +5508,6 @@
                 <w:b/>
                 <w:color w:val="2F5496" w:themeColor="accent5" w:themeShade="BF"/>
                 <w:u w:val="single"/>
-                <w:lang w:val="en-US"/>
               </w:rPr>
               <w:t>PROJECTS</w:t>
             </w:r>
@@ -5726,17 +5519,15 @@
                 <w:b/>
                 <w:sz w:val="10"/>
                 <w:szCs w:val="10"/>
-                <w:lang w:val="en-US"/>
-              </w:rPr>
-            </w:pPr>
-          </w:p>
-          <w:p>
-            <w:pPr>
-              <w:rPr>
-                <w:rFonts w:asciiTheme="majorHAnsi" w:hAnsiTheme="majorHAnsi" w:cstheme="majorHAnsi"/>
-                <w:sz w:val="18"/>
-                <w:szCs w:val="18"/>
-                <w:lang w:val="en-US"/>
+              </w:rPr>
+            </w:pPr>
+          </w:p>
+          <w:p>
+            <w:pPr>
+              <w:rPr>
+                <w:rFonts w:asciiTheme="majorHAnsi" w:hAnsiTheme="majorHAnsi" w:cstheme="majorHAnsi"/>
+                <w:sz w:val="18"/>
+                <w:szCs w:val="18"/>
               </w:rPr>
             </w:pPr>
             <w:r>
@@ -5745,7 +5536,6 @@
                 <w:b/>
                 <w:sz w:val="18"/>
                 <w:szCs w:val="18"/>
-                <w:lang w:val="en-US"/>
               </w:rPr>
               <w:t>Raspberry PI dashboard:</w:t>
             </w:r>
@@ -5754,16 +5544,30 @@
                 <w:rFonts w:asciiTheme="majorHAnsi" w:hAnsiTheme="majorHAnsi" w:cstheme="majorHAnsi"/>
                 <w:sz w:val="18"/>
                 <w:szCs w:val="18"/>
-                <w:lang w:val="en-US"/>
-              </w:rPr>
-              <w:t xml:space="preserve"> set of customized dashboards (weather, air quality, Covid-19 cases, </w:t>
-            </w:r>
-            <w:r>
-              <w:rPr>
-                <w:rFonts w:asciiTheme="majorHAnsi" w:hAnsiTheme="majorHAnsi" w:cstheme="majorHAnsi"/>
-                <w:sz w:val="18"/>
-                <w:szCs w:val="18"/>
-                <w:lang w:val="en-US"/>
+              </w:rPr>
+              <w:t xml:space="preserve"> set of customi</w:t>
+            </w:r>
+            <w:r>
+              <w:rPr>
+                <w:rFonts w:asciiTheme="majorHAnsi" w:hAnsiTheme="majorHAnsi" w:cstheme="majorHAnsi"/>
+                <w:sz w:val="18"/>
+                <w:szCs w:val="18"/>
+              </w:rPr>
+              <w:t>s</w:t>
+            </w:r>
+            <w:r>
+              <w:rPr>
+                <w:rFonts w:asciiTheme="majorHAnsi" w:hAnsiTheme="majorHAnsi" w:cstheme="majorHAnsi"/>
+                <w:sz w:val="18"/>
+                <w:szCs w:val="18"/>
+              </w:rPr>
+              <w:t xml:space="preserve">ed dashboards (weather, air quality, Covid-19 cases, </w:t>
+            </w:r>
+            <w:r>
+              <w:rPr>
+                <w:rFonts w:asciiTheme="majorHAnsi" w:hAnsiTheme="majorHAnsi" w:cstheme="majorHAnsi"/>
+                <w:sz w:val="18"/>
+                <w:szCs w:val="18"/>
               </w:rPr>
               <w:tab/>
               <w:t>2020</w:t>
@@ -5773,7 +5577,6 @@
                 <w:rFonts w:asciiTheme="majorHAnsi" w:hAnsiTheme="majorHAnsi" w:cstheme="majorHAnsi"/>
                 <w:sz w:val="18"/>
                 <w:szCs w:val="18"/>
-                <w:lang w:val="en-US"/>
               </w:rPr>
               <w:br/>
               <w:t xml:space="preserve">stocks, alerts from projects…) to be displayed on a screen and powered by a </w:t>
@@ -5784,7 +5587,6 @@
                 <w:rFonts w:asciiTheme="majorHAnsi" w:hAnsiTheme="majorHAnsi" w:cstheme="majorHAnsi"/>
                 <w:sz w:val="18"/>
                 <w:szCs w:val="18"/>
-                <w:lang w:val="en-US"/>
               </w:rPr>
               <w:t>RasPi</w:t>
             </w:r>
@@ -5794,7 +5596,6 @@
                 <w:rFonts w:asciiTheme="majorHAnsi" w:hAnsiTheme="majorHAnsi" w:cstheme="majorHAnsi"/>
                 <w:sz w:val="18"/>
                 <w:szCs w:val="18"/>
-                <w:lang w:val="en-US"/>
               </w:rPr>
               <w:t>.</w:t>
             </w:r>
@@ -5805,17 +5606,15 @@
                 <w:rFonts w:asciiTheme="majorHAnsi" w:hAnsiTheme="majorHAnsi" w:cstheme="majorHAnsi"/>
                 <w:sz w:val="10"/>
                 <w:szCs w:val="10"/>
-                <w:lang w:val="en-US"/>
-              </w:rPr>
-            </w:pPr>
-          </w:p>
-          <w:p>
-            <w:pPr>
-              <w:rPr>
-                <w:rFonts w:asciiTheme="majorHAnsi" w:hAnsiTheme="majorHAnsi" w:cstheme="majorHAnsi"/>
-                <w:sz w:val="18"/>
-                <w:szCs w:val="18"/>
-                <w:lang w:val="en-US"/>
+              </w:rPr>
+            </w:pPr>
+          </w:p>
+          <w:p>
+            <w:pPr>
+              <w:rPr>
+                <w:rFonts w:asciiTheme="majorHAnsi" w:hAnsiTheme="majorHAnsi" w:cstheme="majorHAnsi"/>
+                <w:sz w:val="18"/>
+                <w:szCs w:val="18"/>
               </w:rPr>
             </w:pPr>
             <w:r>
@@ -5824,7 +5623,6 @@
                 <w:b/>
                 <w:sz w:val="18"/>
                 <w:szCs w:val="18"/>
-                <w:lang w:val="en-US"/>
               </w:rPr>
               <w:t>Italian Fiscal Code</w:t>
             </w:r>
@@ -5833,25 +5631,14 @@
                 <w:rFonts w:asciiTheme="majorHAnsi" w:hAnsiTheme="majorHAnsi" w:cstheme="majorHAnsi"/>
                 <w:sz w:val="18"/>
                 <w:szCs w:val="18"/>
-                <w:lang w:val="en-US"/>
-              </w:rPr>
-              <w:t xml:space="preserve">: </w:t>
-            </w:r>
-            <w:r>
-              <w:rPr>
-                <w:rFonts w:asciiTheme="majorHAnsi" w:hAnsiTheme="majorHAnsi" w:cstheme="majorHAnsi"/>
-                <w:sz w:val="18"/>
-                <w:szCs w:val="18"/>
-                <w:lang w:val="en-US"/>
-              </w:rPr>
-              <w:t xml:space="preserve">Android app to compute the Italian tax code, extract user’s details and </w:t>
-            </w:r>
-            <w:r>
-              <w:rPr>
-                <w:rFonts w:asciiTheme="majorHAnsi" w:hAnsiTheme="majorHAnsi" w:cstheme="majorHAnsi"/>
-                <w:sz w:val="18"/>
-                <w:szCs w:val="18"/>
-                <w:lang w:val="en-US"/>
+              </w:rPr>
+              <w:t xml:space="preserve">: Android app to compute the Italian tax code, extract user’s details and </w:t>
+            </w:r>
+            <w:r>
+              <w:rPr>
+                <w:rFonts w:asciiTheme="majorHAnsi" w:hAnsiTheme="majorHAnsi" w:cstheme="majorHAnsi"/>
+                <w:sz w:val="18"/>
+                <w:szCs w:val="18"/>
               </w:rPr>
               <w:tab/>
             </w:r>
@@ -5860,7 +5647,6 @@
                 <w:rFonts w:asciiTheme="majorHAnsi" w:hAnsiTheme="majorHAnsi" w:cstheme="majorHAnsi"/>
                 <w:sz w:val="18"/>
                 <w:szCs w:val="18"/>
-                <w:lang w:val="en-US"/>
               </w:rPr>
               <w:br/>
               <w:t xml:space="preserve">verify </w:t>
@@ -5870,7 +5656,6 @@
                 <w:rFonts w:asciiTheme="majorHAnsi" w:hAnsiTheme="majorHAnsi" w:cstheme="majorHAnsi"/>
                 <w:sz w:val="18"/>
                 <w:szCs w:val="18"/>
-                <w:lang w:val="en-US"/>
               </w:rPr>
               <w:t>correctness</w:t>
             </w:r>
@@ -5879,7 +5664,6 @@
                 <w:rFonts w:asciiTheme="majorHAnsi" w:hAnsiTheme="majorHAnsi" w:cstheme="majorHAnsi"/>
                 <w:sz w:val="18"/>
                 <w:szCs w:val="18"/>
-                <w:lang w:val="en-US"/>
               </w:rPr>
               <w:t xml:space="preserve">; published on the Play Store with 5000+ users. </w:t>
             </w:r>
@@ -5890,17 +5674,15 @@
                 <w:rFonts w:asciiTheme="majorHAnsi" w:hAnsiTheme="majorHAnsi" w:cstheme="majorHAnsi"/>
                 <w:sz w:val="10"/>
                 <w:szCs w:val="10"/>
-                <w:lang w:val="en-US"/>
-              </w:rPr>
-            </w:pPr>
-          </w:p>
-          <w:p>
-            <w:pPr>
-              <w:rPr>
-                <w:rFonts w:asciiTheme="majorHAnsi" w:hAnsiTheme="majorHAnsi" w:cstheme="majorHAnsi"/>
-                <w:sz w:val="18"/>
-                <w:szCs w:val="18"/>
-                <w:lang w:val="en-US"/>
+              </w:rPr>
+            </w:pPr>
+          </w:p>
+          <w:p>
+            <w:pPr>
+              <w:rPr>
+                <w:rFonts w:asciiTheme="majorHAnsi" w:hAnsiTheme="majorHAnsi" w:cstheme="majorHAnsi"/>
+                <w:sz w:val="18"/>
+                <w:szCs w:val="18"/>
               </w:rPr>
             </w:pPr>
             <w:r>
@@ -5909,7 +5691,6 @@
                 <w:b/>
                 <w:sz w:val="18"/>
                 <w:szCs w:val="18"/>
-                <w:lang w:val="en-US"/>
               </w:rPr>
               <w:t>Twitch notifier:</w:t>
             </w:r>
@@ -5918,9 +5699,24 @@
                 <w:rFonts w:asciiTheme="majorHAnsi" w:hAnsiTheme="majorHAnsi" w:cstheme="majorHAnsi"/>
                 <w:sz w:val="18"/>
                 <w:szCs w:val="18"/>
-                <w:lang w:val="en-US"/>
-              </w:rPr>
-              <w:t xml:space="preserve"> simple customizable </w:t>
+              </w:rPr>
+              <w:t xml:space="preserve"> simple customi</w:t>
+            </w:r>
+            <w:r>
+              <w:rPr>
+                <w:rFonts w:asciiTheme="majorHAnsi" w:hAnsiTheme="majorHAnsi" w:cstheme="majorHAnsi"/>
+                <w:sz w:val="18"/>
+                <w:szCs w:val="18"/>
+              </w:rPr>
+              <w:t>s</w:t>
+            </w:r>
+            <w:r>
+              <w:rPr>
+                <w:rFonts w:asciiTheme="majorHAnsi" w:hAnsiTheme="majorHAnsi" w:cstheme="majorHAnsi"/>
+                <w:sz w:val="18"/>
+                <w:szCs w:val="18"/>
+              </w:rPr>
+              <w:t xml:space="preserve">able </w:t>
             </w:r>
             <w:proofErr w:type="spellStart"/>
             <w:r>
@@ -5928,7 +5724,6 @@
                 <w:rFonts w:asciiTheme="majorHAnsi" w:hAnsiTheme="majorHAnsi" w:cstheme="majorHAnsi"/>
                 <w:sz w:val="18"/>
                 <w:szCs w:val="18"/>
-                <w:lang w:val="en-US"/>
               </w:rPr>
               <w:t>cron</w:t>
             </w:r>
@@ -5938,7 +5733,6 @@
                 <w:rFonts w:asciiTheme="majorHAnsi" w:hAnsiTheme="majorHAnsi" w:cstheme="majorHAnsi"/>
                 <w:sz w:val="18"/>
                 <w:szCs w:val="18"/>
-                <w:lang w:val="en-US"/>
               </w:rPr>
               <w:t xml:space="preserve"> server that sends a notification (Slack, Discord) </w:t>
             </w:r>
@@ -5947,7 +5741,6 @@
                 <w:rFonts w:asciiTheme="majorHAnsi" w:hAnsiTheme="majorHAnsi" w:cstheme="majorHAnsi"/>
                 <w:sz w:val="18"/>
                 <w:szCs w:val="18"/>
-                <w:lang w:val="en-US"/>
               </w:rPr>
               <w:tab/>
             </w:r>
@@ -5956,7 +5749,6 @@
                 <w:rFonts w:asciiTheme="majorHAnsi" w:hAnsiTheme="majorHAnsi" w:cstheme="majorHAnsi"/>
                 <w:sz w:val="18"/>
                 <w:szCs w:val="18"/>
-                <w:lang w:val="en-US"/>
               </w:rPr>
               <w:tab/>
             </w:r>
@@ -5967,15 +5759,13 @@
                 <w:rFonts w:asciiTheme="majorHAnsi" w:hAnsiTheme="majorHAnsi" w:cstheme="majorHAnsi"/>
                 <w:sz w:val="18"/>
                 <w:szCs w:val="18"/>
-                <w:lang w:val="en-US"/>
-              </w:rPr>
-            </w:pPr>
-            <w:r>
-              <w:rPr>
-                <w:rFonts w:asciiTheme="majorHAnsi" w:hAnsiTheme="majorHAnsi" w:cstheme="majorHAnsi"/>
-                <w:sz w:val="18"/>
-                <w:szCs w:val="18"/>
-                <w:lang w:val="en-US"/>
+              </w:rPr>
+            </w:pPr>
+            <w:r>
+              <w:rPr>
+                <w:rFonts w:asciiTheme="majorHAnsi" w:hAnsiTheme="majorHAnsi" w:cstheme="majorHAnsi"/>
+                <w:sz w:val="18"/>
+                <w:szCs w:val="18"/>
               </w:rPr>
               <w:t>when a followed Twitch streamer goes live</w:t>
             </w:r>
@@ -5984,7 +5774,6 @@
                 <w:rFonts w:asciiTheme="majorHAnsi" w:hAnsiTheme="majorHAnsi" w:cstheme="majorHAnsi"/>
                 <w:sz w:val="18"/>
                 <w:szCs w:val="18"/>
-                <w:lang w:val="en-US"/>
               </w:rPr>
               <w:t>.</w:t>
             </w:r>
@@ -5995,17 +5784,15 @@
                 <w:rFonts w:asciiTheme="majorHAnsi" w:hAnsiTheme="majorHAnsi" w:cstheme="majorHAnsi"/>
                 <w:sz w:val="10"/>
                 <w:szCs w:val="10"/>
-                <w:lang w:val="en-US"/>
-              </w:rPr>
-            </w:pPr>
-          </w:p>
-          <w:p>
-            <w:pPr>
-              <w:rPr>
-                <w:rFonts w:asciiTheme="majorHAnsi" w:hAnsiTheme="majorHAnsi" w:cstheme="majorHAnsi"/>
-                <w:sz w:val="18"/>
-                <w:szCs w:val="18"/>
-                <w:lang w:val="en-US"/>
+              </w:rPr>
+            </w:pPr>
+          </w:p>
+          <w:p>
+            <w:pPr>
+              <w:rPr>
+                <w:rFonts w:asciiTheme="majorHAnsi" w:hAnsiTheme="majorHAnsi" w:cstheme="majorHAnsi"/>
+                <w:sz w:val="18"/>
+                <w:szCs w:val="18"/>
               </w:rPr>
             </w:pPr>
             <w:proofErr w:type="spellStart"/>
@@ -6015,7 +5802,6 @@
                 <w:b/>
                 <w:sz w:val="18"/>
                 <w:szCs w:val="18"/>
-                <w:lang w:val="en-US"/>
               </w:rPr>
               <w:t>BitBar</w:t>
             </w:r>
@@ -6026,7 +5812,6 @@
                 <w:b/>
                 <w:sz w:val="18"/>
                 <w:szCs w:val="18"/>
-                <w:lang w:val="en-US"/>
               </w:rPr>
               <w:t xml:space="preserve"> plugin</w:t>
             </w:r>
@@ -6035,7 +5820,6 @@
                 <w:rFonts w:asciiTheme="majorHAnsi" w:hAnsiTheme="majorHAnsi" w:cstheme="majorHAnsi"/>
                 <w:sz w:val="18"/>
                 <w:szCs w:val="18"/>
-                <w:lang w:val="en-US"/>
               </w:rPr>
               <w:t>: display build &amp; deployment statuses of preferred Bamboo branches</w:t>
             </w:r>
@@ -6044,7 +5828,6 @@
                 <w:rFonts w:asciiTheme="majorHAnsi" w:hAnsiTheme="majorHAnsi" w:cstheme="majorHAnsi"/>
                 <w:sz w:val="18"/>
                 <w:szCs w:val="18"/>
-                <w:lang w:val="en-US"/>
               </w:rPr>
               <w:t>; contribution</w:t>
             </w:r>
@@ -6053,7 +5836,6 @@
                 <w:rFonts w:asciiTheme="majorHAnsi" w:hAnsiTheme="majorHAnsi" w:cstheme="majorHAnsi"/>
                 <w:sz w:val="18"/>
                 <w:szCs w:val="18"/>
-                <w:lang w:val="en-US"/>
               </w:rPr>
               <w:tab/>
               <w:t>2019</w:t>
@@ -6065,15 +5847,13 @@
                 <w:rFonts w:asciiTheme="majorHAnsi" w:hAnsiTheme="majorHAnsi" w:cstheme="majorHAnsi"/>
                 <w:sz w:val="18"/>
                 <w:szCs w:val="18"/>
-                <w:lang w:val="en-US"/>
-              </w:rPr>
-            </w:pPr>
-            <w:r>
-              <w:rPr>
-                <w:rFonts w:asciiTheme="majorHAnsi" w:hAnsiTheme="majorHAnsi" w:cstheme="majorHAnsi"/>
-                <w:sz w:val="18"/>
-                <w:szCs w:val="18"/>
-                <w:lang w:val="en-US"/>
+              </w:rPr>
+            </w:pPr>
+            <w:r>
+              <w:rPr>
+                <w:rFonts w:asciiTheme="majorHAnsi" w:hAnsiTheme="majorHAnsi" w:cstheme="majorHAnsi"/>
+                <w:sz w:val="18"/>
+                <w:szCs w:val="18"/>
               </w:rPr>
               <w:t xml:space="preserve">to the open-source </w:t>
             </w:r>
@@ -6083,7 +5863,6 @@
                 <w:rFonts w:asciiTheme="majorHAnsi" w:hAnsiTheme="majorHAnsi" w:cstheme="majorHAnsi"/>
                 <w:sz w:val="18"/>
                 <w:szCs w:val="18"/>
-                <w:lang w:val="en-US"/>
               </w:rPr>
               <w:t>BitBar</w:t>
             </w:r>
@@ -6093,7 +5872,6 @@
                 <w:rFonts w:asciiTheme="majorHAnsi" w:hAnsiTheme="majorHAnsi" w:cstheme="majorHAnsi"/>
                 <w:sz w:val="18"/>
                 <w:szCs w:val="18"/>
-                <w:lang w:val="en-US"/>
               </w:rPr>
               <w:t xml:space="preserve"> project.</w:t>
             </w:r>
@@ -6104,7 +5882,6 @@
                 <w:rFonts w:asciiTheme="majorHAnsi" w:hAnsiTheme="majorHAnsi" w:cstheme="majorHAnsi"/>
                 <w:sz w:val="10"/>
                 <w:szCs w:val="10"/>
-                <w:lang w:val="en-US"/>
               </w:rPr>
             </w:pPr>
           </w:p>
@@ -6115,17 +5892,15 @@
                 <w:b/>
                 <w:sz w:val="6"/>
                 <w:szCs w:val="6"/>
-                <w:lang w:val="en-US"/>
-              </w:rPr>
-            </w:pPr>
-          </w:p>
-          <w:p>
-            <w:pPr>
-              <w:rPr>
-                <w:rFonts w:asciiTheme="majorHAnsi" w:hAnsiTheme="majorHAnsi" w:cstheme="majorHAnsi"/>
-                <w:sz w:val="18"/>
-                <w:szCs w:val="18"/>
-                <w:lang w:val="en-US"/>
+              </w:rPr>
+            </w:pPr>
+          </w:p>
+          <w:p>
+            <w:pPr>
+              <w:rPr>
+                <w:rFonts w:asciiTheme="majorHAnsi" w:hAnsiTheme="majorHAnsi" w:cstheme="majorHAnsi"/>
+                <w:sz w:val="18"/>
+                <w:szCs w:val="18"/>
               </w:rPr>
             </w:pPr>
             <w:r>
@@ -6134,7 +5909,6 @@
                 <w:b/>
                 <w:sz w:val="18"/>
                 <w:szCs w:val="18"/>
-                <w:lang w:val="en-US"/>
               </w:rPr>
               <w:t>MSc dissertation</w:t>
             </w:r>
@@ -6143,7 +5917,6 @@
                 <w:rFonts w:asciiTheme="majorHAnsi" w:hAnsiTheme="majorHAnsi" w:cstheme="majorHAnsi"/>
                 <w:sz w:val="18"/>
                 <w:szCs w:val="18"/>
-                <w:lang w:val="en-US"/>
               </w:rPr>
               <w:t>: automated grading methods for students' programming assignments.</w:t>
             </w:r>
@@ -6152,7 +5925,6 @@
                 <w:rFonts w:asciiTheme="majorHAnsi" w:hAnsiTheme="majorHAnsi" w:cstheme="majorHAnsi"/>
                 <w:sz w:val="18"/>
                 <w:szCs w:val="18"/>
-                <w:lang w:val="en-US"/>
               </w:rPr>
               <w:tab/>
             </w:r>
@@ -6161,17 +5933,8 @@
                 <w:rFonts w:asciiTheme="majorHAnsi" w:hAnsiTheme="majorHAnsi" w:cstheme="majorHAnsi"/>
                 <w:sz w:val="18"/>
                 <w:szCs w:val="18"/>
-                <w:lang w:val="en-US"/>
               </w:rPr>
               <w:tab/>
-            </w:r>
-            <w:r>
-              <w:rPr>
-                <w:rFonts w:asciiTheme="majorHAnsi" w:hAnsiTheme="majorHAnsi" w:cstheme="majorHAnsi"/>
-                <w:sz w:val="18"/>
-                <w:szCs w:val="18"/>
-                <w:lang w:val="en-US"/>
-              </w:rPr>
               <w:t>2018</w:t>
             </w:r>
           </w:p>
@@ -6182,17 +5945,15 @@
                 <w:b/>
                 <w:sz w:val="10"/>
                 <w:szCs w:val="10"/>
-                <w:lang w:val="en-US"/>
-              </w:rPr>
-            </w:pPr>
-          </w:p>
-          <w:p>
-            <w:pPr>
-              <w:rPr>
-                <w:rFonts w:asciiTheme="majorHAnsi" w:hAnsiTheme="majorHAnsi" w:cstheme="majorHAnsi"/>
-                <w:sz w:val="18"/>
-                <w:szCs w:val="18"/>
-                <w:lang w:val="en-US"/>
+              </w:rPr>
+            </w:pPr>
+          </w:p>
+          <w:p>
+            <w:pPr>
+              <w:rPr>
+                <w:rFonts w:asciiTheme="majorHAnsi" w:hAnsiTheme="majorHAnsi" w:cstheme="majorHAnsi"/>
+                <w:sz w:val="18"/>
+                <w:szCs w:val="18"/>
               </w:rPr>
             </w:pPr>
             <w:r>
@@ -6201,53 +5962,22 @@
                 <w:b/>
                 <w:sz w:val="18"/>
                 <w:szCs w:val="18"/>
-                <w:lang w:val="en-US"/>
-              </w:rPr>
-              <w:t>GESS hackathon</w:t>
-            </w:r>
-            <w:r>
-              <w:rPr>
-                <w:rFonts w:asciiTheme="majorHAnsi" w:hAnsiTheme="majorHAnsi" w:cstheme="majorHAnsi"/>
-                <w:b/>
-                <w:sz w:val="18"/>
-                <w:szCs w:val="18"/>
-                <w:lang w:val="en-US"/>
-              </w:rPr>
-              <w:t xml:space="preserve"> (Shanghai)</w:t>
-            </w:r>
-            <w:r>
-              <w:rPr>
-                <w:rFonts w:asciiTheme="majorHAnsi" w:hAnsiTheme="majorHAnsi" w:cstheme="majorHAnsi"/>
-                <w:sz w:val="18"/>
-                <w:szCs w:val="18"/>
-                <w:lang w:val="en-US"/>
-              </w:rPr>
-              <w:t xml:space="preserve">: Global Entrepreneurship Summer School on Food and </w:t>
-            </w:r>
-            <w:r>
-              <w:rPr>
-                <w:rFonts w:asciiTheme="majorHAnsi" w:hAnsiTheme="majorHAnsi" w:cstheme="majorHAnsi"/>
-                <w:sz w:val="18"/>
-                <w:szCs w:val="18"/>
-                <w:lang w:val="en-US"/>
-              </w:rPr>
-              <w:t>Sustainability</w:t>
-            </w:r>
-            <w:r>
-              <w:rPr>
-                <w:rFonts w:asciiTheme="majorHAnsi" w:hAnsiTheme="majorHAnsi" w:cstheme="majorHAnsi"/>
-                <w:sz w:val="18"/>
-                <w:szCs w:val="18"/>
-                <w:lang w:val="en-US"/>
-              </w:rPr>
-              <w:t>.</w:t>
-            </w:r>
-            <w:r>
-              <w:rPr>
-                <w:rFonts w:asciiTheme="majorHAnsi" w:hAnsiTheme="majorHAnsi" w:cstheme="majorHAnsi"/>
-                <w:sz w:val="18"/>
-                <w:szCs w:val="18"/>
-                <w:lang w:val="en-US"/>
+              </w:rPr>
+              <w:t>GESS hackathon (Shanghai)</w:t>
+            </w:r>
+            <w:r>
+              <w:rPr>
+                <w:rFonts w:asciiTheme="majorHAnsi" w:hAnsiTheme="majorHAnsi" w:cstheme="majorHAnsi"/>
+                <w:sz w:val="18"/>
+                <w:szCs w:val="18"/>
+              </w:rPr>
+              <w:t>: Global Entrepreneurship Summer School on Food and Sustainability.</w:t>
+            </w:r>
+            <w:r>
+              <w:rPr>
+                <w:rFonts w:asciiTheme="majorHAnsi" w:hAnsiTheme="majorHAnsi" w:cstheme="majorHAnsi"/>
+                <w:sz w:val="18"/>
+                <w:szCs w:val="18"/>
               </w:rPr>
               <w:tab/>
             </w:r>
@@ -6259,17 +5989,15 @@
                 <w:b/>
                 <w:sz w:val="10"/>
                 <w:szCs w:val="10"/>
-                <w:lang w:val="en-US"/>
-              </w:rPr>
-            </w:pPr>
-          </w:p>
-          <w:p>
-            <w:pPr>
-              <w:rPr>
-                <w:rFonts w:asciiTheme="majorHAnsi" w:hAnsiTheme="majorHAnsi" w:cstheme="majorHAnsi"/>
-                <w:sz w:val="18"/>
-                <w:szCs w:val="18"/>
-                <w:lang w:val="en-US"/>
+              </w:rPr>
+            </w:pPr>
+          </w:p>
+          <w:p>
+            <w:pPr>
+              <w:rPr>
+                <w:rFonts w:asciiTheme="majorHAnsi" w:hAnsiTheme="majorHAnsi" w:cstheme="majorHAnsi"/>
+                <w:sz w:val="18"/>
+                <w:szCs w:val="18"/>
               </w:rPr>
             </w:pPr>
             <w:r>
@@ -6278,7 +6006,6 @@
                 <w:b/>
                 <w:sz w:val="18"/>
                 <w:szCs w:val="18"/>
-                <w:lang w:val="en-US"/>
               </w:rPr>
               <w:t>“Silicon Valley Study Tour”:</w:t>
             </w:r>
@@ -6288,7 +6015,6 @@
                 <w:b/>
                 <w:sz w:val="18"/>
                 <w:szCs w:val="18"/>
-                <w:lang w:val="en-US"/>
               </w:rPr>
               <w:t xml:space="preserve"> </w:t>
             </w:r>
@@ -6297,7 +6023,6 @@
                 <w:rFonts w:asciiTheme="majorHAnsi" w:hAnsiTheme="majorHAnsi" w:cstheme="majorHAnsi"/>
                 <w:sz w:val="18"/>
                 <w:szCs w:val="18"/>
-                <w:lang w:val="en-US"/>
               </w:rPr>
               <w:t xml:space="preserve"> organised tour of the major companies in the SF Bay area for the </w:t>
             </w:r>
@@ -6306,7 +6031,6 @@
                 <w:rFonts w:asciiTheme="majorHAnsi" w:hAnsiTheme="majorHAnsi" w:cstheme="majorHAnsi"/>
                 <w:sz w:val="18"/>
                 <w:szCs w:val="18"/>
-                <w:lang w:val="en-US"/>
               </w:rPr>
               <w:tab/>
               <w:t>2017</w:t>
@@ -6316,7 +6040,6 @@
                 <w:rFonts w:asciiTheme="majorHAnsi" w:hAnsiTheme="majorHAnsi" w:cstheme="majorHAnsi"/>
                 <w:sz w:val="18"/>
                 <w:szCs w:val="18"/>
-                <w:lang w:val="en-US"/>
               </w:rPr>
               <w:br/>
             </w:r>
@@ -6325,7 +6048,6 @@
                 <w:rFonts w:asciiTheme="majorHAnsi" w:hAnsiTheme="majorHAnsi" w:cstheme="majorHAnsi"/>
                 <w:sz w:val="18"/>
                 <w:szCs w:val="18"/>
-                <w:lang w:val="en-US"/>
               </w:rPr>
               <w:t>most talented Italian students.</w:t>
             </w:r>
@@ -6336,17 +6058,15 @@
                 <w:rFonts w:asciiTheme="majorHAnsi" w:hAnsiTheme="majorHAnsi" w:cstheme="majorHAnsi"/>
                 <w:sz w:val="10"/>
                 <w:szCs w:val="10"/>
-                <w:lang w:val="en-US"/>
-              </w:rPr>
-            </w:pPr>
-          </w:p>
-          <w:p>
-            <w:pPr>
-              <w:rPr>
-                <w:rFonts w:asciiTheme="majorHAnsi" w:hAnsiTheme="majorHAnsi" w:cstheme="majorHAnsi"/>
-                <w:sz w:val="18"/>
-                <w:szCs w:val="18"/>
-                <w:lang w:val="en-US"/>
+              </w:rPr>
+            </w:pPr>
+          </w:p>
+          <w:p>
+            <w:pPr>
+              <w:rPr>
+                <w:rFonts w:asciiTheme="majorHAnsi" w:hAnsiTheme="majorHAnsi" w:cstheme="majorHAnsi"/>
+                <w:sz w:val="18"/>
+                <w:szCs w:val="18"/>
               </w:rPr>
             </w:pPr>
             <w:r>
@@ -6355,7 +6075,6 @@
                 <w:b/>
                 <w:sz w:val="18"/>
                 <w:szCs w:val="18"/>
-                <w:lang w:val="en-US"/>
               </w:rPr>
               <w:t>BSc dissertation</w:t>
             </w:r>
@@ -6364,7 +6083,6 @@
                 <w:rFonts w:asciiTheme="majorHAnsi" w:hAnsiTheme="majorHAnsi" w:cstheme="majorHAnsi"/>
                 <w:sz w:val="18"/>
                 <w:szCs w:val="18"/>
-                <w:lang w:val="en-US"/>
               </w:rPr>
               <w:t xml:space="preserve">: research on exploiting Self-Admitted Technical Debt for updating / reverting </w:t>
             </w:r>
@@ -6373,7 +6091,6 @@
                 <w:rFonts w:asciiTheme="majorHAnsi" w:hAnsiTheme="majorHAnsi" w:cstheme="majorHAnsi"/>
                 <w:sz w:val="18"/>
                 <w:szCs w:val="18"/>
-                <w:lang w:val="en-US"/>
               </w:rPr>
               <w:tab/>
             </w:r>
@@ -6384,15 +6101,13 @@
                 <w:rFonts w:asciiTheme="majorHAnsi" w:hAnsiTheme="majorHAnsi" w:cstheme="majorHAnsi"/>
                 <w:sz w:val="18"/>
                 <w:szCs w:val="18"/>
-                <w:lang w:val="en-US"/>
-              </w:rPr>
-            </w:pPr>
-            <w:r>
-              <w:rPr>
-                <w:rFonts w:asciiTheme="majorHAnsi" w:hAnsiTheme="majorHAnsi" w:cstheme="majorHAnsi"/>
-                <w:sz w:val="18"/>
-                <w:szCs w:val="18"/>
-                <w:lang w:val="en-US"/>
+              </w:rPr>
+            </w:pPr>
+            <w:r>
+              <w:rPr>
+                <w:rFonts w:asciiTheme="majorHAnsi" w:hAnsiTheme="majorHAnsi" w:cstheme="majorHAnsi"/>
+                <w:sz w:val="18"/>
+                <w:szCs w:val="18"/>
               </w:rPr>
               <w:t>code versions in a context of emergent events in Systems of Systems.</w:t>
             </w:r>
@@ -6403,17 +6118,15 @@
                 <w:rFonts w:asciiTheme="majorHAnsi" w:hAnsiTheme="majorHAnsi" w:cstheme="majorHAnsi"/>
                 <w:sz w:val="10"/>
                 <w:szCs w:val="10"/>
-                <w:lang w:val="en-US"/>
-              </w:rPr>
-            </w:pPr>
-          </w:p>
-          <w:p>
-            <w:pPr>
-              <w:rPr>
-                <w:rFonts w:asciiTheme="majorHAnsi" w:hAnsiTheme="majorHAnsi" w:cstheme="majorHAnsi"/>
-                <w:sz w:val="18"/>
-                <w:szCs w:val="18"/>
-                <w:lang w:val="en-US"/>
+              </w:rPr>
+            </w:pPr>
+          </w:p>
+          <w:p>
+            <w:pPr>
+              <w:rPr>
+                <w:rFonts w:asciiTheme="majorHAnsi" w:hAnsiTheme="majorHAnsi" w:cstheme="majorHAnsi"/>
+                <w:sz w:val="18"/>
+                <w:szCs w:val="18"/>
               </w:rPr>
             </w:pPr>
             <w:r>
@@ -6422,7 +6135,6 @@
                 <w:b/>
                 <w:sz w:val="18"/>
                 <w:szCs w:val="18"/>
-                <w:lang w:val="en-US"/>
               </w:rPr>
               <w:t>Google “Inside Look”:</w:t>
             </w:r>
@@ -6431,7 +6143,6 @@
                 <w:rFonts w:asciiTheme="majorHAnsi" w:hAnsiTheme="majorHAnsi" w:cstheme="majorHAnsi"/>
                 <w:sz w:val="18"/>
                 <w:szCs w:val="18"/>
-                <w:lang w:val="en-US"/>
               </w:rPr>
               <w:t xml:space="preserve"> workshop on Cloud technologies at Google Warsaw for </w:t>
             </w:r>
@@ -6441,7 +6152,6 @@
                 <w:rFonts w:asciiTheme="majorHAnsi" w:hAnsiTheme="majorHAnsi" w:cstheme="majorHAnsi"/>
                 <w:sz w:val="18"/>
                 <w:szCs w:val="18"/>
-                <w:lang w:val="en-US"/>
               </w:rPr>
               <w:t>CompSci</w:t>
             </w:r>
@@ -6451,7 +6161,6 @@
                 <w:rFonts w:asciiTheme="majorHAnsi" w:hAnsiTheme="majorHAnsi" w:cstheme="majorHAnsi"/>
                 <w:sz w:val="18"/>
                 <w:szCs w:val="18"/>
-                <w:lang w:val="en-US"/>
               </w:rPr>
               <w:t xml:space="preserve"> students </w:t>
             </w:r>
@@ -6460,7 +6169,6 @@
                 <w:rFonts w:asciiTheme="majorHAnsi" w:hAnsiTheme="majorHAnsi" w:cstheme="majorHAnsi"/>
                 <w:sz w:val="18"/>
                 <w:szCs w:val="18"/>
-                <w:lang w:val="en-US"/>
               </w:rPr>
               <w:tab/>
               <w:t>2016</w:t>
@@ -6470,7 +6178,6 @@
                 <w:rFonts w:asciiTheme="majorHAnsi" w:hAnsiTheme="majorHAnsi" w:cstheme="majorHAnsi"/>
                 <w:sz w:val="18"/>
                 <w:szCs w:val="18"/>
-                <w:lang w:val="en-US"/>
               </w:rPr>
               <w:br/>
             </w:r>
@@ -6479,7 +6186,6 @@
                 <w:rFonts w:asciiTheme="majorHAnsi" w:hAnsiTheme="majorHAnsi" w:cstheme="majorHAnsi"/>
                 <w:sz w:val="18"/>
                 <w:szCs w:val="18"/>
-                <w:lang w:val="en-US"/>
               </w:rPr>
               <w:t>graduating in 2017 (invitation via selective contest, fully funded)</w:t>
             </w:r>
@@ -6488,7 +6194,6 @@
                 <w:rFonts w:asciiTheme="majorHAnsi" w:hAnsiTheme="majorHAnsi" w:cstheme="majorHAnsi"/>
                 <w:sz w:val="18"/>
                 <w:szCs w:val="18"/>
-                <w:lang w:val="en-US"/>
               </w:rPr>
               <w:t>.</w:t>
             </w:r>
@@ -6515,7 +6220,6 @@
                 <w:sz w:val="10"/>
                 <w:szCs w:val="10"/>
                 <w:u w:val="single"/>
-                <w:lang w:val="en-US"/>
               </w:rPr>
             </w:pPr>
           </w:p>
@@ -6528,7 +6232,6 @@
                 <w:sz w:val="10"/>
                 <w:szCs w:val="10"/>
                 <w:u w:val="single"/>
-                <w:lang w:val="en-US"/>
               </w:rPr>
             </w:pPr>
             <w:r>
@@ -6539,7 +6242,6 @@
                 <w:sz w:val="20"/>
                 <w:szCs w:val="20"/>
                 <w:u w:val="single"/>
-                <w:lang w:val="en-US"/>
               </w:rPr>
               <w:t>EDUCATION</w:t>
             </w:r>
@@ -6550,7 +6252,6 @@
                 <w:sz w:val="20"/>
                 <w:szCs w:val="20"/>
                 <w:u w:val="single"/>
-                <w:lang w:val="en-US"/>
               </w:rPr>
               <w:br/>
             </w:r>
@@ -6668,7 +6369,27 @@
                 <w:sz w:val="20"/>
                 <w:szCs w:val="20"/>
               </w:rPr>
-              <w:t>Free University of Bozen-Bolzano</w:t>
+              <w:t xml:space="preserve">Free University of </w:t>
+            </w:r>
+            <w:proofErr w:type="spellStart"/>
+            <w:r>
+              <w:rPr>
+                <w:rFonts w:asciiTheme="majorHAnsi" w:hAnsiTheme="majorHAnsi" w:cstheme="majorHAnsi"/>
+                <w:b/>
+                <w:sz w:val="20"/>
+                <w:szCs w:val="20"/>
+              </w:rPr>
+              <w:t>Bozen</w:t>
+            </w:r>
+            <w:proofErr w:type="spellEnd"/>
+            <w:r>
+              <w:rPr>
+                <w:rFonts w:asciiTheme="majorHAnsi" w:hAnsiTheme="majorHAnsi" w:cstheme="majorHAnsi"/>
+                <w:b/>
+                <w:sz w:val="20"/>
+                <w:szCs w:val="20"/>
+              </w:rPr>
+              <w:t>-Bolzano</w:t>
             </w:r>
           </w:p>
           <w:p>
@@ -6810,7 +6531,6 @@
                 <w:b/>
                 <w:sz w:val="14"/>
                 <w:szCs w:val="14"/>
-                <w:lang w:val="en-US"/>
               </w:rPr>
             </w:pPr>
           </w:p>
@@ -6823,7 +6543,6 @@
                 <w:sz w:val="6"/>
                 <w:szCs w:val="6"/>
                 <w:u w:val="single"/>
-                <w:lang w:val="en-US"/>
               </w:rPr>
             </w:pPr>
             <w:r>
@@ -6834,7 +6553,6 @@
                 <w:sz w:val="20"/>
                 <w:szCs w:val="20"/>
                 <w:u w:val="single"/>
-                <w:lang w:val="en-US"/>
               </w:rPr>
               <w:t>PROGRAMMING</w:t>
             </w:r>
@@ -6845,7 +6563,6 @@
                 <w:sz w:val="20"/>
                 <w:szCs w:val="20"/>
                 <w:u w:val="single"/>
-                <w:lang w:val="en-US"/>
               </w:rPr>
               <w:t xml:space="preserve"> </w:t>
             </w:r>
@@ -6857,7 +6574,6 @@
                 <w:sz w:val="20"/>
                 <w:szCs w:val="20"/>
                 <w:u w:val="single"/>
-                <w:lang w:val="en-US"/>
               </w:rPr>
               <w:t>LANGUAGES</w:t>
             </w:r>
@@ -6868,7 +6584,6 @@
                 <w:sz w:val="20"/>
                 <w:szCs w:val="20"/>
                 <w:u w:val="single"/>
-                <w:lang w:val="en-US"/>
               </w:rPr>
               <w:br/>
             </w:r>
@@ -6896,7 +6611,6 @@
                 <w:rFonts w:asciiTheme="majorHAnsi" w:hAnsiTheme="majorHAnsi" w:cstheme="majorHAnsi"/>
                 <w:sz w:val="22"/>
                 <w:szCs w:val="22"/>
-                <w:lang w:val="en-US"/>
               </w:rPr>
             </w:pPr>
           </w:p>
@@ -8041,7 +7755,6 @@
                 <w:rFonts w:asciiTheme="majorHAnsi" w:hAnsiTheme="majorHAnsi" w:cstheme="majorHAnsi"/>
                 <w:sz w:val="22"/>
                 <w:szCs w:val="22"/>
-                <w:lang w:val="en-US"/>
               </w:rPr>
             </w:pPr>
           </w:p>
@@ -8081,7 +7794,7 @@
                 <w:sz w:val="20"/>
                 <w:szCs w:val="20"/>
                 <w:u w:val="single"/>
-                <w:lang w:val="en-US" w:eastAsia="en-US"/>
+                <w:lang w:eastAsia="en-US"/>
               </w:rPr>
             </w:pPr>
             <w:r>
@@ -8092,7 +7805,7 @@
                 <w:sz w:val="20"/>
                 <w:szCs w:val="20"/>
                 <w:u w:val="single"/>
-                <w:lang w:val="en-US" w:eastAsia="en-US"/>
+                <w:lang w:eastAsia="en-US"/>
               </w:rPr>
               <w:t>SKILLS</w:t>
             </w:r>
@@ -8175,15 +7888,7 @@
                 <w:sz w:val="20"/>
                 <w:szCs w:val="20"/>
               </w:rPr>
-              <w:t xml:space="preserve"> Spring, JSP, Django, Flask, ASP.NET, Express, NodeJS</w:t>
-            </w:r>
-            <w:r>
-              <w:rPr>
-                <w:rFonts w:asciiTheme="majorHAnsi" w:hAnsiTheme="majorHAnsi" w:cstheme="majorHAnsi"/>
-                <w:sz w:val="20"/>
-                <w:szCs w:val="20"/>
-              </w:rPr>
-              <w:t xml:space="preserve">, </w:t>
+              <w:t xml:space="preserve"> Spring, JSP, Django, Flask, ASP.NET, Express, NodeJS, </w:t>
             </w:r>
             <w:r>
               <w:rPr>
@@ -8382,7 +8087,7 @@
                 <w:sz w:val="20"/>
                 <w:szCs w:val="20"/>
                 <w:u w:val="single"/>
-                <w:lang w:val="en-US" w:eastAsia="en-US"/>
+                <w:lang w:eastAsia="en-US"/>
               </w:rPr>
               <w:t>LANGUAGES</w:t>
             </w:r>
@@ -8420,7 +8125,6 @@
                 <w:rFonts w:asciiTheme="majorHAnsi" w:hAnsiTheme="majorHAnsi" w:cstheme="majorHAnsi"/>
                 <w:sz w:val="22"/>
                 <w:szCs w:val="22"/>
-                <w:lang w:val="en-US"/>
               </w:rPr>
             </w:pPr>
           </w:p>
@@ -8584,7 +8288,6 @@
                 <w:rFonts w:asciiTheme="majorHAnsi" w:hAnsiTheme="majorHAnsi" w:cstheme="majorHAnsi"/>
                 <w:sz w:val="22"/>
                 <w:szCs w:val="22"/>
-                <w:lang w:val="en-US"/>
               </w:rPr>
             </w:pPr>
           </w:p>
@@ -8632,7 +8335,7 @@
                 <w:sz w:val="20"/>
                 <w:szCs w:val="20"/>
                 <w:u w:val="single"/>
-                <w:lang w:val="en-US" w:eastAsia="en-US"/>
+                <w:lang w:eastAsia="en-US"/>
               </w:rPr>
               <w:t>INTERESTS</w:t>
             </w:r>
@@ -8654,7 +8357,7 @@
                 <w:sz w:val="20"/>
                 <w:szCs w:val="20"/>
                 <w:u w:val="single"/>
-                <w:lang w:val="en-US" w:eastAsia="en-US"/>
+                <w:lang w:eastAsia="en-US"/>
               </w:rPr>
               <w:t>&amp; ACTIVITIES</w:t>
             </w:r>
@@ -8797,23 +8500,7 @@
                 <w:sz w:val="20"/>
                 <w:szCs w:val="20"/>
               </w:rPr>
-              <w:t>Classical music, theat</w:t>
-            </w:r>
-            <w:r>
-              <w:rPr>
-                <w:rFonts w:asciiTheme="majorHAnsi" w:hAnsiTheme="majorHAnsi" w:cstheme="majorHAnsi"/>
-                <w:sz w:val="20"/>
-                <w:szCs w:val="20"/>
-              </w:rPr>
-              <w:t>re</w:t>
-            </w:r>
-            <w:r>
-              <w:rPr>
-                <w:rFonts w:asciiTheme="majorHAnsi" w:hAnsiTheme="majorHAnsi" w:cstheme="majorHAnsi"/>
-                <w:sz w:val="20"/>
-                <w:szCs w:val="20"/>
-              </w:rPr>
-              <w:t>, museums</w:t>
+              <w:t>Classical music, theatre, museums</w:t>
             </w:r>
           </w:p>
         </w:tc>
@@ -8825,7 +8512,6 @@
           <w:rFonts w:asciiTheme="majorHAnsi" w:hAnsiTheme="majorHAnsi" w:cstheme="majorHAnsi"/>
           <w:sz w:val="22"/>
           <w:szCs w:val="22"/>
-          <w:lang w:val="en-US"/>
         </w:rPr>
       </w:pPr>
       <w:r>
@@ -8834,7 +8520,6 @@
           <w:noProof/>
           <w:sz w:val="10"/>
           <w:szCs w:val="10"/>
-          <w:lang w:val="en-US"/>
         </w:rPr>
         <mc:AlternateContent>
           <mc:Choice Requires="wps">
@@ -8915,7 +8600,6 @@
           <w:rFonts w:asciiTheme="majorHAnsi" w:hAnsiTheme="majorHAnsi" w:cstheme="majorHAnsi"/>
           <w:sz w:val="12"/>
           <w:szCs w:val="12"/>
-          <w:lang w:val="en-US"/>
         </w:rPr>
       </w:pPr>
       <w:r>
@@ -8923,7 +8607,6 @@
           <w:rFonts w:asciiTheme="majorHAnsi" w:hAnsiTheme="majorHAnsi" w:cstheme="majorHAnsi"/>
           <w:sz w:val="22"/>
           <w:szCs w:val="22"/>
-          <w:lang w:val="en-US"/>
         </w:rPr>
         <w:tab/>
       </w:r>
@@ -9347,7 +9030,6 @@
         <w:ind w:right="-360"/>
         <w:rPr>
           <w:rFonts w:asciiTheme="majorHAnsi" w:hAnsiTheme="majorHAnsi" w:cstheme="majorHAnsi"/>
-          <w:lang w:val="en-US"/>
         </w:rPr>
       </w:pPr>
     </w:p>
@@ -9356,7 +9038,6 @@
         <w:ind w:right="-360"/>
         <w:rPr>
           <w:rFonts w:asciiTheme="majorHAnsi" w:hAnsiTheme="majorHAnsi" w:cstheme="majorHAnsi"/>
-          <w:lang w:val="en-US"/>
         </w:rPr>
         <w:sectPr>
           <w:pgSz w:w="11900" w:h="16840"/>
@@ -9371,7 +9052,6 @@
         <w:ind w:right="-360"/>
         <w:rPr>
           <w:rFonts w:asciiTheme="majorHAnsi" w:hAnsiTheme="majorHAnsi" w:cstheme="majorHAnsi"/>
-          <w:lang w:val="en-US"/>
         </w:rPr>
       </w:pPr>
     </w:p>
@@ -9390,7 +9070,7 @@
 </file>
 
 <file path=word/numbering.xml><?xml version="1.0" encoding="utf-8"?>
-<w:numbering xmlns:wpc="http://schemas.microsoft.com/office/word/2010/wordprocessingCanvas" xmlns:cx="http://schemas.microsoft.com/office/drawing/2014/chartex" xmlns:cx1="http://schemas.microsoft.com/office/drawing/2015/9/8/chartex" xmlns:cx2="http://schemas.microsoft.com/office/drawing/2015/10/21/chartex" xmlns:cx3="http://schemas.microsoft.com/office/drawing/2016/5/9/chartex" xmlns:cx4="http://schemas.microsoft.com/office/drawing/2016/5/10/chartex" xmlns:cx5="http://schemas.microsoft.com/office/drawing/2016/5/11/chartex" xmlns:cx6="http://schemas.microsoft.com/office/drawing/2016/5/12/chartex" xmlns:cx7="http://schemas.microsoft.com/office/drawing/2016/5/13/chartex" xmlns:cx8="http://schemas.microsoft.com/office/drawing/2016/5/14/chartex" xmlns:mc="http://schemas.openxmlformats.org/markup-compatibility/2006" xmlns:aink="http://schemas.microsoft.com/office/drawing/2016/ink" xmlns:am3d="http://schemas.microsoft.com/office/drawing/2017/model3d" xmlns:o="urn:schemas-microsoft-com:office:office" xmlns:r="http://schemas.openxmlformats.org/officeDocument/2006/relationships" xmlns:m="http://schemas.openxmlformats.org/officeDocument/2006/math" xmlns:v="urn:schemas-microsoft-com:vml" xmlns:wp14="http://schemas.microsoft.com/office/word/2010/wordprocessingDrawing" xmlns:wp="http://schemas.openxmlformats.org/drawingml/2006/wordprocessingDrawing" xmlns:w10="urn:schemas-microsoft-com:office:word" xmlns:w="http://schemas.openxmlformats.org/wordprocessingml/2006/main" xmlns:w14="http://schemas.microsoft.com/office/word/2010/wordml" xmlns:w15="http://schemas.microsoft.com/office/word/2012/wordml" xmlns:w16cid="http://schemas.microsoft.com/office/word/2016/wordml/cid" xmlns:w16se="http://schemas.microsoft.com/office/word/2015/wordml/symex" xmlns:wpg="http://schemas.microsoft.com/office/word/2010/wordprocessingGroup" xmlns:wpi="http://schemas.microsoft.com/office/word/2010/wordprocessingInk" xmlns:wne="http://schemas.microsoft.com/office/word/2006/wordml" xmlns:wps="http://schemas.microsoft.com/office/word/2010/wordprocessingShape" mc:Ignorable="w14 w15 w16se w16cid wp14">
+<w:numbering xmlns:wpc="http://schemas.microsoft.com/office/word/2010/wordprocessingCanvas" xmlns:cx="http://schemas.microsoft.com/office/drawing/2014/chartex" xmlns:cx1="http://schemas.microsoft.com/office/drawing/2015/9/8/chartex" xmlns:cx2="http://schemas.microsoft.com/office/drawing/2015/10/21/chartex" xmlns:cx3="http://schemas.microsoft.com/office/drawing/2016/5/9/chartex" xmlns:cx4="http://schemas.microsoft.com/office/drawing/2016/5/10/chartex" xmlns:cx5="http://schemas.microsoft.com/office/drawing/2016/5/11/chartex" xmlns:cx6="http://schemas.microsoft.com/office/drawing/2016/5/12/chartex" xmlns:cx7="http://schemas.microsoft.com/office/drawing/2016/5/13/chartex" xmlns:cx8="http://schemas.microsoft.com/office/drawing/2016/5/14/chartex" xmlns:mc="http://schemas.openxmlformats.org/markup-compatibility/2006" xmlns:aink="http://schemas.microsoft.com/office/drawing/2016/ink" xmlns:am3d="http://schemas.microsoft.com/office/drawing/2017/model3d" xmlns:o="urn:schemas-microsoft-com:office:office" xmlns:r="http://schemas.openxmlformats.org/officeDocument/2006/relationships" xmlns:m="http://schemas.openxmlformats.org/officeDocument/2006/math" xmlns:v="urn:schemas-microsoft-com:vml" xmlns:wp14="http://schemas.microsoft.com/office/word/2010/wordprocessingDrawing" xmlns:wp="http://schemas.openxmlformats.org/drawingml/2006/wordprocessingDrawing" xmlns:w10="urn:schemas-microsoft-com:office:word" xmlns:w="http://schemas.openxmlformats.org/wordprocessingml/2006/main" xmlns:w14="http://schemas.microsoft.com/office/word/2010/wordml" xmlns:w15="http://schemas.microsoft.com/office/word/2012/wordml" xmlns:w16cex="http://schemas.microsoft.com/office/word/2018/wordml/cex" xmlns:w16cid="http://schemas.microsoft.com/office/word/2016/wordml/cid" xmlns:w16="http://schemas.microsoft.com/office/word/2018/wordml" xmlns:w16se="http://schemas.microsoft.com/office/word/2015/wordml/symex" xmlns:wpg="http://schemas.microsoft.com/office/word/2010/wordprocessingGroup" xmlns:wpi="http://schemas.microsoft.com/office/word/2010/wordprocessingInk" xmlns:wne="http://schemas.microsoft.com/office/word/2006/wordml" xmlns:wps="http://schemas.microsoft.com/office/word/2010/wordprocessingShape" mc:Ignorable="w14 w15 w16se w16cid w16 w16cex wp14">
   <w:numPicBullet w:numPicBulletId="0">
     <w:pict>
       <v:shapetype id="_x0000_t75" coordsize="21600,21600" o:spt="75" o:preferrelative="t" path="m@4@5l@4@11@9@11@9@5xe" filled="f" stroked="f">
@@ -9412,7 +9092,7 @@
         <v:path o:extrusionok="f" gradientshapeok="t" o:connecttype="rect"/>
         <o:lock v:ext="edit" aspectratio="t"/>
       </v:shapetype>
-      <v:shape id="_x0000_i1061" type="#_x0000_t75" style="width:256.05pt;height:256.05pt;flip:x;visibility:visible;mso-wrap-style:square" o:bullet="t">
+      <v:shape id="_x0000_i1027" type="#_x0000_t75" style="width:255.95pt;height:255.95pt;flip:x;visibility:visible;mso-wrap-style:square" o:bullet="t">
         <v:imagedata r:id="rId1" o:title=""/>
       </v:shape>
     </w:pict>
@@ -10583,7 +10263,7 @@
 </file>
 
 <file path=word/styles.xml><?xml version="1.0" encoding="utf-8"?>
-<w:styles xmlns:mc="http://schemas.openxmlformats.org/markup-compatibility/2006" xmlns:r="http://schemas.openxmlformats.org/officeDocument/2006/relationships" xmlns:w="http://schemas.openxmlformats.org/wordprocessingml/2006/main" xmlns:w14="http://schemas.microsoft.com/office/word/2010/wordml" xmlns:w15="http://schemas.microsoft.com/office/word/2012/wordml" xmlns:w16cid="http://schemas.microsoft.com/office/word/2016/wordml/cid" xmlns:w16se="http://schemas.microsoft.com/office/word/2015/wordml/symex" mc:Ignorable="w14 w15 w16se w16cid">
+<w:styles xmlns:mc="http://schemas.openxmlformats.org/markup-compatibility/2006" xmlns:r="http://schemas.openxmlformats.org/officeDocument/2006/relationships" xmlns:w="http://schemas.openxmlformats.org/wordprocessingml/2006/main" xmlns:w14="http://schemas.microsoft.com/office/word/2010/wordml" xmlns:w15="http://schemas.microsoft.com/office/word/2012/wordml" xmlns:w16cex="http://schemas.microsoft.com/office/word/2018/wordml/cex" xmlns:w16cid="http://schemas.microsoft.com/office/word/2016/wordml/cid" xmlns:w16="http://schemas.microsoft.com/office/word/2018/wordml" xmlns:w16se="http://schemas.microsoft.com/office/word/2015/wordml/symex" mc:Ignorable="w14 w15 w16se w16cid w16 w16cex">
   <w:docDefaults>
     <w:rPrDefault>
       <w:rPr>
@@ -10595,7 +10275,7 @@
     </w:rPrDefault>
     <w:pPrDefault/>
   </w:docDefaults>
-  <w:latentStyles w:defLockedState="0" w:defUIPriority="99" w:defSemiHidden="0" w:defUnhideWhenUsed="0" w:defQFormat="0" w:count="375">
+  <w:latentStyles w:defLockedState="0" w:defUIPriority="99" w:defSemiHidden="0" w:defUnhideWhenUsed="0" w:defQFormat="0" w:count="376">
     <w:lsdException w:name="Normal" w:uiPriority="0" w:qFormat="1"/>
     <w:lsdException w:name="heading 1" w:uiPriority="0" w:qFormat="1"/>
     <w:lsdException w:name="heading 2" w:semiHidden="1" w:uiPriority="0" w:unhideWhenUsed="1" w:qFormat="1"/>
@@ -10701,7 +10381,6 @@
     <w:lsdException w:name="HTML Sample" w:semiHidden="1" w:unhideWhenUsed="1"/>
     <w:lsdException w:name="HTML Typewriter" w:semiHidden="1" w:unhideWhenUsed="1"/>
     <w:lsdException w:name="HTML Variable" w:semiHidden="1" w:unhideWhenUsed="1"/>
-    <w:lsdException w:name="Normal Table" w:semiHidden="1" w:unhideWhenUsed="1"/>
     <w:lsdException w:name="annotation subject" w:semiHidden="1" w:unhideWhenUsed="1"/>
     <w:lsdException w:name="No List" w:semiHidden="1" w:unhideWhenUsed="1"/>
     <w:lsdException w:name="Outline List 1" w:semiHidden="1" w:unhideWhenUsed="1"/>
@@ -10748,10 +10427,8 @@
     <w:lsdException w:name="Table Subtle 2" w:semiHidden="1" w:unhideWhenUsed="1"/>
     <w:lsdException w:name="Table Web 1" w:semiHidden="1" w:unhideWhenUsed="1"/>
     <w:lsdException w:name="Table Web 2" w:semiHidden="1" w:unhideWhenUsed="1"/>
-    <w:lsdException w:name="Table Web 3" w:semiHidden="1" w:unhideWhenUsed="1"/>
     <w:lsdException w:name="Balloon Text" w:semiHidden="1" w:unhideWhenUsed="1"/>
     <w:lsdException w:name="Table Grid" w:uiPriority="39"/>
-    <w:lsdException w:name="Table Theme" w:semiHidden="1" w:unhideWhenUsed="1"/>
     <w:lsdException w:name="Placeholder Text" w:semiHidden="1"/>
     <w:lsdException w:name="No Spacing" w:uiPriority="1" w:qFormat="1"/>
     <w:lsdException w:name="Light Shading" w:uiPriority="60"/>
@@ -10969,6 +10646,7 @@
     <w:lsdException w:name="List Table 7 Colorful Accent 6" w:uiPriority="52"/>
     <w:lsdException w:name="Mention" w:semiHidden="1" w:unhideWhenUsed="1"/>
     <w:lsdException w:name="Smart Hyperlink" w:semiHidden="1" w:unhideWhenUsed="1"/>
+    <w:lsdException w:name="Smart Link" w:semiHidden="1" w:unhideWhenUsed="1"/>
   </w:latentStyles>
   <w:style w:type="paragraph" w:default="1" w:styleId="Normal">
     <w:name w:val="Normal"/>

</xml_diff>